<commit_message>
Exercicio modulo 04 corrigido
</commit_message>
<xml_diff>
--- a/Exercicios/Modulo 04 - Técnicas de testes/Exercício módulo 04 EBAC.docx
+++ b/Exercicios/Modulo 04 - Técnicas de testes/Exercício módulo 04 EBAC.docx
@@ -165,15 +165,7 @@
         <w:pStyle w:val="normal0"/>
       </w:pPr>
       <w:r>
-        <w:t xml:space="preserve">• RN04 - Seguir a </w:t>
-      </w:r>
-      <w:proofErr w:type="spellStart"/>
-      <w:r>
-        <w:t>sequencia</w:t>
-      </w:r>
-      <w:proofErr w:type="spellEnd"/>
-      <w:r>
-        <w:t xml:space="preserve"> de cadastro:</w:t>
+        <w:t>• RN04 - Seguir a sequencia de cadastro:</w:t>
       </w:r>
     </w:p>
     <w:p>
@@ -731,23 +723,7 @@
                 <w:rFonts w:ascii="Calibri" w:eastAsia="Times New Roman" w:hAnsi="Calibri" w:cs="Calibri"/>
                 <w:color w:val="000000"/>
               </w:rPr>
-              <w:t xml:space="preserve">RN04 - Seguir a </w:t>
-            </w:r>
-            <w:proofErr w:type="spellStart"/>
-            <w:r>
-              <w:rPr>
-                <w:rFonts w:ascii="Calibri" w:eastAsia="Times New Roman" w:hAnsi="Calibri" w:cs="Calibri"/>
-                <w:color w:val="000000"/>
-              </w:rPr>
-              <w:t>sequência</w:t>
-            </w:r>
-            <w:proofErr w:type="spellEnd"/>
-            <w:r>
-              <w:rPr>
-                <w:rFonts w:ascii="Calibri" w:eastAsia="Times New Roman" w:hAnsi="Calibri" w:cs="Calibri"/>
-                <w:color w:val="000000"/>
-              </w:rPr>
-              <w:t xml:space="preserve"> de cadastro</w:t>
+              <w:t>RN04 - Seguir a sequência de cadastro</w:t>
             </w:r>
           </w:p>
         </w:tc>
@@ -1986,7 +1962,7 @@
                 <w:color w:val="000000"/>
               </w:rPr>
               <w:drawing>
-                <wp:anchor distT="0" distB="0" distL="114300" distR="114300" simplePos="0" relativeHeight="251669504" behindDoc="0" locked="0" layoutInCell="1" allowOverlap="1">
+                <wp:anchor distT="0" distB="0" distL="114300" distR="114300" simplePos="0" relativeHeight="251661312" behindDoc="0" locked="0" layoutInCell="1" allowOverlap="1">
                   <wp:simplePos x="0" y="0"/>
                   <wp:positionH relativeFrom="column">
                     <wp:posOffset>66675</wp:posOffset>
@@ -4567,10 +4543,7 @@
         <w:jc w:val="both"/>
       </w:pPr>
       <w:r>
-        <w:t>• Escreva o mínimo de testes para ter 100% de cober</w:t>
-      </w:r>
-      <w:r>
-        <w:t>tura; • Adicione ao teste se a saída é válida ou inválida;</w:t>
+        <w:t>• Escreva o mínimo de testes para ter 100% de cobertura; • Adicione ao teste se a saída é válida ou inválida;</w:t>
       </w:r>
     </w:p>
     <w:p>
@@ -5175,7 +5148,7 @@
                 <w:color w:val="000000"/>
               </w:rPr>
               <w:drawing>
-                <wp:anchor distT="0" distB="0" distL="114300" distR="114300" simplePos="0" relativeHeight="251658240" behindDoc="0" locked="0" layoutInCell="1" allowOverlap="1">
+                <wp:anchor distT="0" distB="0" distL="114300" distR="114300" simplePos="0" relativeHeight="251664384" behindDoc="0" locked="0" layoutInCell="1" allowOverlap="1">
                   <wp:simplePos x="0" y="0"/>
                   <wp:positionH relativeFrom="column">
                     <wp:posOffset>219075</wp:posOffset>
@@ -5186,7 +5159,7 @@
                   <wp:extent cx="714375" cy="285750"/>
                   <wp:effectExtent l="0" t="0" r="0" b="0"/>
                   <wp:wrapNone/>
-                  <wp:docPr id="4" name="Shape 4"/>
+                  <wp:docPr id="1" name="Shape 4"/>
                   <wp:cNvGraphicFramePr/>
                   <a:graphic xmlns:a="http://schemas.openxmlformats.org/drawingml/2006/main">
                     <a:graphicData uri="http://schemas.openxmlformats.org/drawingml/2006/lockedCanvas">
@@ -5457,7 +5430,7 @@
                 <w:color w:val="000000"/>
               </w:rPr>
               <w:drawing>
-                <wp:anchor distT="0" distB="0" distL="114300" distR="114300" simplePos="0" relativeHeight="251658240" behindDoc="0" locked="0" layoutInCell="1" allowOverlap="1">
+                <wp:anchor distT="0" distB="0" distL="114300" distR="114300" simplePos="0" relativeHeight="251663360" behindDoc="0" locked="0" layoutInCell="1" allowOverlap="1">
                   <wp:simplePos x="0" y="0"/>
                   <wp:positionH relativeFrom="column">
                     <wp:posOffset>209550</wp:posOffset>
@@ -5468,7 +5441,7 @@
                   <wp:extent cx="714375" cy="285750"/>
                   <wp:effectExtent l="0" t="0" r="0" b="0"/>
                   <wp:wrapNone/>
-                  <wp:docPr id="3" name="Shape 3"/>
+                  <wp:docPr id="2" name="Shape 3"/>
                   <wp:cNvGraphicFramePr/>
                   <a:graphic xmlns:a="http://schemas.openxmlformats.org/drawingml/2006/main">
                     <a:graphicData uri="http://schemas.openxmlformats.org/drawingml/2006/lockedCanvas">
@@ -7494,349 +7467,7 @@
                 <w:rFonts w:ascii="Calibri" w:eastAsia="Times New Roman" w:hAnsi="Calibri" w:cs="Calibri"/>
                 <w:color w:val="000000"/>
               </w:rPr>
-              <w:t>Cadastrar valor R$ 19,00 ---&gt; válido</w:t>
-            </w:r>
-          </w:p>
-        </w:tc>
-        <w:tc>
-          <w:tcPr>
-            <w:tcW w:w="925" w:type="dxa"/>
-            <w:tcBorders>
-              <w:top w:val="nil"/>
-              <w:left w:val="nil"/>
-              <w:bottom w:val="nil"/>
-              <w:right w:val="nil"/>
-            </w:tcBorders>
-            <w:shd w:val="clear" w:color="auto" w:fill="auto"/>
-            <w:noWrap/>
-            <w:vAlign w:val="bottom"/>
-            <w:hideMark/>
-          </w:tcPr>
-          <w:p>
-            <w:pPr>
-              <w:spacing w:line="240" w:lineRule="auto"/>
-              <w:rPr>
-                <w:rFonts w:ascii="Calibri" w:eastAsia="Times New Roman" w:hAnsi="Calibri" w:cs="Calibri"/>
-                <w:color w:val="000000"/>
-              </w:rPr>
-            </w:pPr>
-          </w:p>
-        </w:tc>
-        <w:tc>
-          <w:tcPr>
-            <w:tcW w:w="1124" w:type="dxa"/>
-            <w:tcBorders>
-              <w:top w:val="nil"/>
-              <w:left w:val="nil"/>
-              <w:bottom w:val="nil"/>
-              <w:right w:val="nil"/>
-            </w:tcBorders>
-            <w:shd w:val="clear" w:color="auto" w:fill="auto"/>
-            <w:noWrap/>
-            <w:vAlign w:val="bottom"/>
-            <w:hideMark/>
-          </w:tcPr>
-          <w:p>
-            <w:pPr>
-              <w:spacing w:line="240" w:lineRule="auto"/>
-              <w:rPr>
-                <w:rFonts w:ascii="Calibri" w:eastAsia="Times New Roman" w:hAnsi="Calibri" w:cs="Calibri"/>
-                <w:color w:val="000000"/>
-              </w:rPr>
-            </w:pPr>
-          </w:p>
-        </w:tc>
-        <w:tc>
-          <w:tcPr>
-            <w:tcW w:w="925" w:type="dxa"/>
-            <w:tcBorders>
-              <w:top w:val="nil"/>
-              <w:left w:val="nil"/>
-              <w:bottom w:val="nil"/>
-              <w:right w:val="nil"/>
-            </w:tcBorders>
-            <w:shd w:val="clear" w:color="auto" w:fill="auto"/>
-            <w:noWrap/>
-            <w:vAlign w:val="bottom"/>
-            <w:hideMark/>
-          </w:tcPr>
-          <w:p>
-            <w:pPr>
-              <w:spacing w:line="240" w:lineRule="auto"/>
-              <w:rPr>
-                <w:rFonts w:ascii="Calibri" w:eastAsia="Times New Roman" w:hAnsi="Calibri" w:cs="Calibri"/>
-                <w:color w:val="000000"/>
-              </w:rPr>
-            </w:pPr>
-          </w:p>
-        </w:tc>
-        <w:tc>
-          <w:tcPr>
-            <w:tcW w:w="925" w:type="dxa"/>
-            <w:tcBorders>
-              <w:top w:val="nil"/>
-              <w:left w:val="nil"/>
-              <w:bottom w:val="nil"/>
-              <w:right w:val="single" w:sz="8" w:space="0" w:color="auto"/>
-            </w:tcBorders>
-            <w:shd w:val="clear" w:color="auto" w:fill="auto"/>
-            <w:noWrap/>
-            <w:vAlign w:val="bottom"/>
-            <w:hideMark/>
-          </w:tcPr>
-          <w:p>
-            <w:pPr>
-              <w:spacing w:line="240" w:lineRule="auto"/>
-              <w:rPr>
-                <w:rFonts w:ascii="Calibri" w:eastAsia="Times New Roman" w:hAnsi="Calibri" w:cs="Calibri"/>
-                <w:color w:val="000000"/>
-              </w:rPr>
-            </w:pPr>
-            <w:r>
-              <w:rPr>
-                <w:rFonts w:ascii="Calibri" w:eastAsia="Times New Roman" w:hAnsi="Calibri" w:cs="Calibri"/>
-                <w:color w:val="000000"/>
-              </w:rPr>
-              <w:t> </w:t>
-            </w:r>
-          </w:p>
-        </w:tc>
-      </w:tr>
-      <w:tr>
-        <w:trPr>
-          <w:trHeight w:val="300"/>
-        </w:trPr>
-        <w:tc>
-          <w:tcPr>
-            <w:tcW w:w="925" w:type="dxa"/>
-            <w:tcBorders>
-              <w:top w:val="nil"/>
-              <w:left w:val="single" w:sz="8" w:space="0" w:color="auto"/>
-              <w:bottom w:val="nil"/>
-              <w:right w:val="nil"/>
-            </w:tcBorders>
-            <w:shd w:val="clear" w:color="auto" w:fill="auto"/>
-            <w:noWrap/>
-            <w:vAlign w:val="bottom"/>
-            <w:hideMark/>
-          </w:tcPr>
-          <w:p>
-            <w:pPr>
-              <w:spacing w:line="240" w:lineRule="auto"/>
-              <w:rPr>
-                <w:rFonts w:ascii="Calibri" w:eastAsia="Times New Roman" w:hAnsi="Calibri" w:cs="Calibri"/>
-                <w:color w:val="000000"/>
-              </w:rPr>
-            </w:pPr>
-            <w:r>
-              <w:rPr>
-                <w:rFonts w:ascii="Calibri" w:eastAsia="Times New Roman" w:hAnsi="Calibri" w:cs="Calibri"/>
-                <w:color w:val="000000"/>
-              </w:rPr>
-              <w:t> </w:t>
-            </w:r>
-          </w:p>
-        </w:tc>
-        <w:tc>
-          <w:tcPr>
-            <w:tcW w:w="3700" w:type="dxa"/>
-            <w:gridSpan w:val="4"/>
-            <w:tcBorders>
-              <w:top w:val="nil"/>
-              <w:left w:val="nil"/>
-              <w:bottom w:val="nil"/>
-              <w:right w:val="nil"/>
-            </w:tcBorders>
-            <w:shd w:val="clear" w:color="auto" w:fill="auto"/>
-            <w:noWrap/>
-            <w:vAlign w:val="bottom"/>
-            <w:hideMark/>
-          </w:tcPr>
-          <w:p>
-            <w:pPr>
-              <w:spacing w:line="240" w:lineRule="auto"/>
-              <w:rPr>
-                <w:rFonts w:ascii="Calibri" w:eastAsia="Times New Roman" w:hAnsi="Calibri" w:cs="Calibri"/>
-                <w:color w:val="000000"/>
-              </w:rPr>
-            </w:pPr>
-            <w:r>
-              <w:rPr>
-                <w:rFonts w:ascii="Calibri" w:eastAsia="Times New Roman" w:hAnsi="Calibri" w:cs="Calibri"/>
-                <w:color w:val="000000"/>
-              </w:rPr>
               <w:t>Cadastrar valor R$ 40,00---&gt; válido</w:t>
-            </w:r>
-          </w:p>
-        </w:tc>
-        <w:tc>
-          <w:tcPr>
-            <w:tcW w:w="925" w:type="dxa"/>
-            <w:tcBorders>
-              <w:top w:val="nil"/>
-              <w:left w:val="nil"/>
-              <w:bottom w:val="nil"/>
-              <w:right w:val="nil"/>
-            </w:tcBorders>
-            <w:shd w:val="clear" w:color="auto" w:fill="auto"/>
-            <w:noWrap/>
-            <w:vAlign w:val="bottom"/>
-            <w:hideMark/>
-          </w:tcPr>
-          <w:p>
-            <w:pPr>
-              <w:spacing w:line="240" w:lineRule="auto"/>
-              <w:rPr>
-                <w:rFonts w:ascii="Calibri" w:eastAsia="Times New Roman" w:hAnsi="Calibri" w:cs="Calibri"/>
-                <w:color w:val="000000"/>
-              </w:rPr>
-            </w:pPr>
-          </w:p>
-        </w:tc>
-        <w:tc>
-          <w:tcPr>
-            <w:tcW w:w="1124" w:type="dxa"/>
-            <w:tcBorders>
-              <w:top w:val="nil"/>
-              <w:left w:val="nil"/>
-              <w:bottom w:val="nil"/>
-              <w:right w:val="nil"/>
-            </w:tcBorders>
-            <w:shd w:val="clear" w:color="auto" w:fill="auto"/>
-            <w:noWrap/>
-            <w:vAlign w:val="bottom"/>
-            <w:hideMark/>
-          </w:tcPr>
-          <w:p>
-            <w:pPr>
-              <w:spacing w:line="240" w:lineRule="auto"/>
-              <w:rPr>
-                <w:rFonts w:ascii="Calibri" w:eastAsia="Times New Roman" w:hAnsi="Calibri" w:cs="Calibri"/>
-                <w:color w:val="000000"/>
-              </w:rPr>
-            </w:pPr>
-          </w:p>
-        </w:tc>
-        <w:tc>
-          <w:tcPr>
-            <w:tcW w:w="925" w:type="dxa"/>
-            <w:tcBorders>
-              <w:top w:val="nil"/>
-              <w:left w:val="nil"/>
-              <w:bottom w:val="nil"/>
-              <w:right w:val="nil"/>
-            </w:tcBorders>
-            <w:shd w:val="clear" w:color="auto" w:fill="auto"/>
-            <w:noWrap/>
-            <w:vAlign w:val="bottom"/>
-            <w:hideMark/>
-          </w:tcPr>
-          <w:p>
-            <w:pPr>
-              <w:spacing w:line="240" w:lineRule="auto"/>
-              <w:rPr>
-                <w:rFonts w:ascii="Calibri" w:eastAsia="Times New Roman" w:hAnsi="Calibri" w:cs="Calibri"/>
-                <w:color w:val="000000"/>
-              </w:rPr>
-            </w:pPr>
-          </w:p>
-        </w:tc>
-        <w:tc>
-          <w:tcPr>
-            <w:tcW w:w="925" w:type="dxa"/>
-            <w:tcBorders>
-              <w:top w:val="nil"/>
-              <w:left w:val="nil"/>
-              <w:bottom w:val="nil"/>
-              <w:right w:val="single" w:sz="8" w:space="0" w:color="auto"/>
-            </w:tcBorders>
-            <w:shd w:val="clear" w:color="auto" w:fill="auto"/>
-            <w:noWrap/>
-            <w:vAlign w:val="bottom"/>
-            <w:hideMark/>
-          </w:tcPr>
-          <w:p>
-            <w:pPr>
-              <w:spacing w:line="240" w:lineRule="auto"/>
-              <w:rPr>
-                <w:rFonts w:ascii="Calibri" w:eastAsia="Times New Roman" w:hAnsi="Calibri" w:cs="Calibri"/>
-                <w:color w:val="000000"/>
-              </w:rPr>
-            </w:pPr>
-            <w:r>
-              <w:rPr>
-                <w:rFonts w:ascii="Calibri" w:eastAsia="Times New Roman" w:hAnsi="Calibri" w:cs="Calibri"/>
-                <w:color w:val="000000"/>
-              </w:rPr>
-              <w:t> </w:t>
-            </w:r>
-          </w:p>
-        </w:tc>
-      </w:tr>
-      <w:tr>
-        <w:trPr>
-          <w:trHeight w:val="300"/>
-        </w:trPr>
-        <w:tc>
-          <w:tcPr>
-            <w:tcW w:w="925" w:type="dxa"/>
-            <w:tcBorders>
-              <w:top w:val="nil"/>
-              <w:left w:val="single" w:sz="8" w:space="0" w:color="auto"/>
-              <w:bottom w:val="nil"/>
-              <w:right w:val="nil"/>
-            </w:tcBorders>
-            <w:shd w:val="clear" w:color="auto" w:fill="auto"/>
-            <w:noWrap/>
-            <w:vAlign w:val="bottom"/>
-            <w:hideMark/>
-          </w:tcPr>
-          <w:p>
-            <w:pPr>
-              <w:spacing w:line="240" w:lineRule="auto"/>
-              <w:rPr>
-                <w:rFonts w:ascii="Calibri" w:eastAsia="Times New Roman" w:hAnsi="Calibri" w:cs="Calibri"/>
-                <w:color w:val="000000"/>
-              </w:rPr>
-            </w:pPr>
-            <w:r>
-              <w:rPr>
-                <w:rFonts w:ascii="Calibri" w:eastAsia="Times New Roman" w:hAnsi="Calibri" w:cs="Calibri"/>
-                <w:color w:val="000000"/>
-              </w:rPr>
-              <w:t> </w:t>
-            </w:r>
-          </w:p>
-        </w:tc>
-        <w:tc>
-          <w:tcPr>
-            <w:tcW w:w="3700" w:type="dxa"/>
-            <w:gridSpan w:val="4"/>
-            <w:tcBorders>
-              <w:top w:val="nil"/>
-              <w:left w:val="nil"/>
-              <w:bottom w:val="nil"/>
-              <w:right w:val="nil"/>
-            </w:tcBorders>
-            <w:shd w:val="clear" w:color="auto" w:fill="auto"/>
-            <w:noWrap/>
-            <w:vAlign w:val="bottom"/>
-            <w:hideMark/>
-          </w:tcPr>
-          <w:p>
-            <w:pPr>
-              <w:spacing w:line="240" w:lineRule="auto"/>
-              <w:rPr>
-                <w:rFonts w:ascii="Calibri" w:eastAsia="Times New Roman" w:hAnsi="Calibri" w:cs="Calibri"/>
-                <w:color w:val="000000"/>
-              </w:rPr>
-            </w:pPr>
-            <w:r>
-              <w:rPr>
-                <w:rFonts w:ascii="Calibri" w:eastAsia="Times New Roman" w:hAnsi="Calibri" w:cs="Calibri"/>
-                <w:color w:val="000000"/>
-              </w:rPr>
-              <w:t>Cadastrar valor R$99,00 ---&gt; válido</w:t>
             </w:r>
           </w:p>
         </w:tc>
@@ -8409,6 +8040,7 @@
     <w:tbl>
       <w:tblPr>
         <w:tblW w:w="8524" w:type="dxa"/>
+        <w:tblInd w:w="60" w:type="dxa"/>
         <w:tblCellMar>
           <w:left w:w="70" w:type="dxa"/>
           <w:right w:w="70" w:type="dxa"/>
@@ -9050,242 +8682,6 @@
                 <w:color w:val="000000"/>
               </w:rPr>
             </w:pPr>
-          </w:p>
-        </w:tc>
-        <w:tc>
-          <w:tcPr>
-            <w:tcW w:w="925" w:type="dxa"/>
-            <w:tcBorders>
-              <w:top w:val="nil"/>
-              <w:left w:val="nil"/>
-              <w:bottom w:val="nil"/>
-              <w:right w:val="nil"/>
-            </w:tcBorders>
-            <w:shd w:val="clear" w:color="auto" w:fill="auto"/>
-            <w:noWrap/>
-            <w:vAlign w:val="bottom"/>
-            <w:hideMark/>
-          </w:tcPr>
-          <w:p>
-            <w:pPr>
-              <w:spacing w:line="240" w:lineRule="auto"/>
-              <w:jc w:val="center"/>
-              <w:rPr>
-                <w:rFonts w:ascii="Calibri" w:eastAsia="Times New Roman" w:hAnsi="Calibri" w:cs="Calibri"/>
-                <w:color w:val="000000"/>
-              </w:rPr>
-            </w:pPr>
-          </w:p>
-        </w:tc>
-        <w:tc>
-          <w:tcPr>
-            <w:tcW w:w="925" w:type="dxa"/>
-            <w:tcBorders>
-              <w:top w:val="nil"/>
-              <w:left w:val="nil"/>
-              <w:bottom w:val="nil"/>
-              <w:right w:val="nil"/>
-            </w:tcBorders>
-            <w:shd w:val="clear" w:color="auto" w:fill="auto"/>
-            <w:noWrap/>
-            <w:vAlign w:val="bottom"/>
-            <w:hideMark/>
-          </w:tcPr>
-          <w:p>
-            <w:pPr>
-              <w:spacing w:line="240" w:lineRule="auto"/>
-              <w:rPr>
-                <w:rFonts w:ascii="Calibri" w:eastAsia="Times New Roman" w:hAnsi="Calibri" w:cs="Calibri"/>
-                <w:color w:val="000000"/>
-              </w:rPr>
-            </w:pPr>
-          </w:p>
-        </w:tc>
-        <w:tc>
-          <w:tcPr>
-            <w:tcW w:w="1124" w:type="dxa"/>
-            <w:tcBorders>
-              <w:top w:val="nil"/>
-              <w:left w:val="nil"/>
-              <w:bottom w:val="nil"/>
-              <w:right w:val="nil"/>
-            </w:tcBorders>
-            <w:shd w:val="clear" w:color="auto" w:fill="auto"/>
-            <w:noWrap/>
-            <w:vAlign w:val="bottom"/>
-            <w:hideMark/>
-          </w:tcPr>
-          <w:p>
-            <w:pPr>
-              <w:spacing w:line="240" w:lineRule="auto"/>
-              <w:rPr>
-                <w:rFonts w:ascii="Calibri" w:eastAsia="Times New Roman" w:hAnsi="Calibri" w:cs="Calibri"/>
-                <w:color w:val="000000"/>
-              </w:rPr>
-            </w:pPr>
-          </w:p>
-        </w:tc>
-        <w:tc>
-          <w:tcPr>
-            <w:tcW w:w="925" w:type="dxa"/>
-            <w:tcBorders>
-              <w:top w:val="nil"/>
-              <w:left w:val="nil"/>
-              <w:bottom w:val="nil"/>
-              <w:right w:val="nil"/>
-            </w:tcBorders>
-            <w:shd w:val="clear" w:color="auto" w:fill="auto"/>
-            <w:noWrap/>
-            <w:vAlign w:val="bottom"/>
-            <w:hideMark/>
-          </w:tcPr>
-          <w:p>
-            <w:pPr>
-              <w:spacing w:line="240" w:lineRule="auto"/>
-              <w:rPr>
-                <w:rFonts w:ascii="Calibri" w:eastAsia="Times New Roman" w:hAnsi="Calibri" w:cs="Calibri"/>
-                <w:color w:val="000000"/>
-              </w:rPr>
-            </w:pPr>
-          </w:p>
-        </w:tc>
-        <w:tc>
-          <w:tcPr>
-            <w:tcW w:w="925" w:type="dxa"/>
-            <w:tcBorders>
-              <w:top w:val="nil"/>
-              <w:left w:val="nil"/>
-              <w:bottom w:val="nil"/>
-              <w:right w:val="single" w:sz="8" w:space="0" w:color="auto"/>
-            </w:tcBorders>
-            <w:shd w:val="clear" w:color="auto" w:fill="auto"/>
-            <w:noWrap/>
-            <w:vAlign w:val="bottom"/>
-            <w:hideMark/>
-          </w:tcPr>
-          <w:p>
-            <w:pPr>
-              <w:spacing w:line="240" w:lineRule="auto"/>
-              <w:rPr>
-                <w:rFonts w:ascii="Calibri" w:eastAsia="Times New Roman" w:hAnsi="Calibri" w:cs="Calibri"/>
-                <w:color w:val="000000"/>
-              </w:rPr>
-            </w:pPr>
-            <w:r>
-              <w:rPr>
-                <w:rFonts w:ascii="Calibri" w:eastAsia="Times New Roman" w:hAnsi="Calibri" w:cs="Calibri"/>
-                <w:color w:val="000000"/>
-              </w:rPr>
-              <w:t> </w:t>
-            </w:r>
-          </w:p>
-        </w:tc>
-      </w:tr>
-      <w:tr>
-        <w:trPr>
-          <w:trHeight w:val="315"/>
-        </w:trPr>
-        <w:tc>
-          <w:tcPr>
-            <w:tcW w:w="925" w:type="dxa"/>
-            <w:tcBorders>
-              <w:top w:val="nil"/>
-              <w:left w:val="single" w:sz="8" w:space="0" w:color="auto"/>
-              <w:bottom w:val="nil"/>
-              <w:right w:val="nil"/>
-            </w:tcBorders>
-            <w:shd w:val="clear" w:color="auto" w:fill="auto"/>
-            <w:noWrap/>
-            <w:vAlign w:val="bottom"/>
-            <w:hideMark/>
-          </w:tcPr>
-          <w:p>
-            <w:pPr>
-              <w:spacing w:line="240" w:lineRule="auto"/>
-              <w:rPr>
-                <w:rFonts w:ascii="Calibri" w:eastAsia="Times New Roman" w:hAnsi="Calibri" w:cs="Calibri"/>
-                <w:color w:val="000000"/>
-              </w:rPr>
-            </w:pPr>
-            <w:r>
-              <w:rPr>
-                <w:rFonts w:ascii="Calibri" w:eastAsia="Times New Roman" w:hAnsi="Calibri" w:cs="Calibri"/>
-                <w:color w:val="000000"/>
-              </w:rPr>
-              <w:t> </w:t>
-            </w:r>
-          </w:p>
-        </w:tc>
-        <w:tc>
-          <w:tcPr>
-            <w:tcW w:w="925" w:type="dxa"/>
-            <w:tcBorders>
-              <w:top w:val="nil"/>
-              <w:left w:val="nil"/>
-              <w:bottom w:val="nil"/>
-              <w:right w:val="nil"/>
-            </w:tcBorders>
-            <w:shd w:val="clear" w:color="auto" w:fill="auto"/>
-            <w:noWrap/>
-            <w:vAlign w:val="bottom"/>
-            <w:hideMark/>
-          </w:tcPr>
-          <w:p>
-            <w:pPr>
-              <w:spacing w:line="240" w:lineRule="auto"/>
-              <w:rPr>
-                <w:rFonts w:ascii="Calibri" w:eastAsia="Times New Roman" w:hAnsi="Calibri" w:cs="Calibri"/>
-                <w:color w:val="000000"/>
-              </w:rPr>
-            </w:pPr>
-          </w:p>
-        </w:tc>
-        <w:tc>
-          <w:tcPr>
-            <w:tcW w:w="925" w:type="dxa"/>
-            <w:tcBorders>
-              <w:top w:val="nil"/>
-              <w:left w:val="nil"/>
-              <w:bottom w:val="nil"/>
-              <w:right w:val="nil"/>
-            </w:tcBorders>
-            <w:shd w:val="clear" w:color="auto" w:fill="auto"/>
-            <w:noWrap/>
-            <w:vAlign w:val="bottom"/>
-            <w:hideMark/>
-          </w:tcPr>
-          <w:p>
-            <w:pPr>
-              <w:spacing w:line="240" w:lineRule="auto"/>
-              <w:rPr>
-                <w:rFonts w:ascii="Calibri" w:eastAsia="Times New Roman" w:hAnsi="Calibri" w:cs="Calibri"/>
-                <w:color w:val="000000"/>
-              </w:rPr>
-            </w:pPr>
-          </w:p>
-        </w:tc>
-        <w:tc>
-          <w:tcPr>
-            <w:tcW w:w="925" w:type="dxa"/>
-            <w:tcBorders>
-              <w:top w:val="nil"/>
-              <w:left w:val="nil"/>
-              <w:bottom w:val="nil"/>
-              <w:right w:val="nil"/>
-            </w:tcBorders>
-            <w:shd w:val="clear" w:color="auto" w:fill="auto"/>
-            <w:noWrap/>
-            <w:vAlign w:val="bottom"/>
-            <w:hideMark/>
-          </w:tcPr>
-          <w:p>
-            <w:pPr>
-              <w:spacing w:line="240" w:lineRule="auto"/>
-              <w:rPr>
-                <w:rFonts w:ascii="Calibri" w:eastAsia="Times New Roman" w:hAnsi="Calibri" w:cs="Calibri"/>
-                <w:color w:val="000000"/>
-              </w:rPr>
-            </w:pPr>
             <w:r>
               <w:rPr>
                 <w:rFonts w:ascii="Calibri" w:eastAsia="Times New Roman" w:hAnsi="Calibri" w:cs="Calibri"/>
@@ -9293,18 +8689,18 @@
                 <w:color w:val="000000"/>
               </w:rPr>
               <w:drawing>
-                <wp:anchor distT="0" distB="0" distL="114300" distR="114300" simplePos="0" relativeHeight="251660288" behindDoc="0" locked="0" layoutInCell="1" allowOverlap="1">
+                <wp:anchor distT="0" distB="0" distL="114300" distR="114300" simplePos="0" relativeHeight="251666432" behindDoc="0" locked="0" layoutInCell="1" allowOverlap="1">
                   <wp:simplePos x="0" y="0"/>
                   <wp:positionH relativeFrom="column">
                     <wp:posOffset>276225</wp:posOffset>
                   </wp:positionH>
                   <wp:positionV relativeFrom="paragraph">
-                    <wp:posOffset>0</wp:posOffset>
+                    <wp:posOffset>190500</wp:posOffset>
                   </wp:positionV>
-                  <wp:extent cx="704850" cy="266700"/>
+                  <wp:extent cx="704850" cy="285750"/>
                   <wp:effectExtent l="0" t="0" r="0" b="0"/>
                   <wp:wrapNone/>
-                  <wp:docPr id="5" name="Imagem 4"/>
+                  <wp:docPr id="6" name="Imagem 4"/>
                   <wp:cNvGraphicFramePr/>
                   <a:graphic xmlns:a="http://schemas.openxmlformats.org/drawingml/2006/main">
                     <a:graphicData uri="http://schemas.openxmlformats.org/drawingml/2006/lockedCanvas">
@@ -9315,9 +8711,9 @@
                         </a:nvGrpSpPr>
                         <a:grpSpPr>
                           <a:xfrm>
-                            <a:off x="3764836" y="4447820"/>
+                            <a:off x="3764836" y="4066820"/>
                             <a:ext cx="695325" cy="266700"/>
-                            <a:chOff x="3764836" y="4447820"/>
+                            <a:chOff x="3764836" y="4066820"/>
                             <a:chExt cx="695325" cy="266700"/>
                           </a:xfrm>
                         </a:grpSpPr>
@@ -9738,30 +9134,23 @@
             <w:tcW w:w="925" w:type="dxa"/>
             <w:tcBorders>
               <w:top w:val="nil"/>
-              <w:left w:val="single" w:sz="4" w:space="0" w:color="000000"/>
-              <w:bottom w:val="nil"/>
-              <w:right w:val="nil"/>
-            </w:tcBorders>
-            <w:shd w:val="clear" w:color="auto" w:fill="auto"/>
-            <w:noWrap/>
-            <w:vAlign w:val="bottom"/>
-            <w:hideMark/>
-          </w:tcPr>
-          <w:p>
-            <w:pPr>
-              <w:spacing w:line="240" w:lineRule="auto"/>
-              <w:rPr>
-                <w:rFonts w:ascii="Calibri" w:eastAsia="Times New Roman" w:hAnsi="Calibri" w:cs="Calibri"/>
-                <w:color w:val="000000"/>
-              </w:rPr>
-            </w:pPr>
-            <w:r>
-              <w:rPr>
-                <w:rFonts w:ascii="Calibri" w:eastAsia="Times New Roman" w:hAnsi="Calibri" w:cs="Calibri"/>
-                <w:color w:val="000000"/>
-              </w:rPr>
-              <w:t> </w:t>
-            </w:r>
+              <w:left w:val="nil"/>
+              <w:bottom w:val="nil"/>
+              <w:right w:val="nil"/>
+            </w:tcBorders>
+            <w:shd w:val="clear" w:color="auto" w:fill="auto"/>
+            <w:noWrap/>
+            <w:vAlign w:val="bottom"/>
+            <w:hideMark/>
+          </w:tcPr>
+          <w:p>
+            <w:pPr>
+              <w:spacing w:line="240" w:lineRule="auto"/>
+              <w:rPr>
+                <w:rFonts w:ascii="Calibri" w:eastAsia="Times New Roman" w:hAnsi="Calibri" w:cs="Calibri"/>
+                <w:color w:val="000000"/>
+              </w:rPr>
+            </w:pPr>
           </w:p>
         </w:tc>
         <w:tc>
@@ -10149,100 +9538,79 @@
           <w:tcPr>
             <w:tcW w:w="925" w:type="dxa"/>
             <w:tcBorders>
-              <w:top w:val="single" w:sz="4" w:space="0" w:color="000000"/>
-              <w:left w:val="nil"/>
-              <w:bottom w:val="nil"/>
-              <w:right w:val="nil"/>
-            </w:tcBorders>
-            <w:shd w:val="clear" w:color="auto" w:fill="auto"/>
-            <w:noWrap/>
-            <w:vAlign w:val="bottom"/>
-            <w:hideMark/>
-          </w:tcPr>
-          <w:p>
-            <w:pPr>
-              <w:spacing w:line="240" w:lineRule="auto"/>
-              <w:rPr>
-                <w:rFonts w:ascii="Calibri" w:eastAsia="Times New Roman" w:hAnsi="Calibri" w:cs="Calibri"/>
-                <w:color w:val="000000"/>
-              </w:rPr>
-            </w:pPr>
-            <w:r>
-              <w:rPr>
-                <w:rFonts w:ascii="Calibri" w:eastAsia="Times New Roman" w:hAnsi="Calibri" w:cs="Calibri"/>
-                <w:color w:val="000000"/>
-              </w:rPr>
-              <w:t> </w:t>
-            </w:r>
-          </w:p>
-        </w:tc>
-        <w:tc>
-          <w:tcPr>
-            <w:tcW w:w="925" w:type="dxa"/>
-            <w:tcBorders>
-              <w:top w:val="single" w:sz="4" w:space="0" w:color="000000"/>
-              <w:left w:val="nil"/>
-              <w:bottom w:val="nil"/>
-              <w:right w:val="nil"/>
-            </w:tcBorders>
-            <w:shd w:val="clear" w:color="auto" w:fill="auto"/>
-            <w:noWrap/>
-            <w:vAlign w:val="bottom"/>
-            <w:hideMark/>
-          </w:tcPr>
-          <w:p>
-            <w:pPr>
-              <w:spacing w:line="240" w:lineRule="auto"/>
-              <w:rPr>
-                <w:rFonts w:ascii="Calibri" w:eastAsia="Times New Roman" w:hAnsi="Calibri" w:cs="Calibri"/>
-                <w:color w:val="000000"/>
-              </w:rPr>
-            </w:pPr>
-            <w:r>
-              <w:rPr>
-                <w:rFonts w:ascii="Calibri" w:eastAsia="Times New Roman" w:hAnsi="Calibri" w:cs="Calibri"/>
-                <w:color w:val="000000"/>
-              </w:rPr>
-              <w:t> </w:t>
-            </w:r>
-          </w:p>
-        </w:tc>
-        <w:tc>
-          <w:tcPr>
-            <w:tcW w:w="925" w:type="dxa"/>
-            <w:tcBorders>
-              <w:top w:val="single" w:sz="4" w:space="0" w:color="000000"/>
-              <w:left w:val="nil"/>
-              <w:bottom w:val="nil"/>
-              <w:right w:val="nil"/>
-            </w:tcBorders>
-            <w:shd w:val="clear" w:color="auto" w:fill="auto"/>
-            <w:noWrap/>
-            <w:vAlign w:val="bottom"/>
-            <w:hideMark/>
-          </w:tcPr>
-          <w:p>
-            <w:pPr>
-              <w:spacing w:line="240" w:lineRule="auto"/>
-              <w:rPr>
-                <w:rFonts w:ascii="Calibri" w:eastAsia="Times New Roman" w:hAnsi="Calibri" w:cs="Calibri"/>
-                <w:color w:val="000000"/>
-              </w:rPr>
-            </w:pPr>
-            <w:r>
-              <w:rPr>
-                <w:rFonts w:ascii="Calibri" w:eastAsia="Times New Roman" w:hAnsi="Calibri" w:cs="Calibri"/>
-                <w:color w:val="000000"/>
-              </w:rPr>
-              <w:t> </w:t>
-            </w:r>
-          </w:p>
-        </w:tc>
-        <w:tc>
-          <w:tcPr>
-            <w:tcW w:w="925" w:type="dxa"/>
-            <w:tcBorders>
-              <w:top w:val="single" w:sz="4" w:space="0" w:color="000000"/>
+              <w:top w:val="nil"/>
+              <w:left w:val="nil"/>
+              <w:bottom w:val="nil"/>
+              <w:right w:val="nil"/>
+            </w:tcBorders>
+            <w:shd w:val="clear" w:color="auto" w:fill="auto"/>
+            <w:noWrap/>
+            <w:vAlign w:val="bottom"/>
+            <w:hideMark/>
+          </w:tcPr>
+          <w:p>
+            <w:pPr>
+              <w:spacing w:line="240" w:lineRule="auto"/>
+              <w:rPr>
+                <w:rFonts w:ascii="Calibri" w:eastAsia="Times New Roman" w:hAnsi="Calibri" w:cs="Calibri"/>
+                <w:color w:val="000000"/>
+              </w:rPr>
+            </w:pPr>
+          </w:p>
+        </w:tc>
+        <w:tc>
+          <w:tcPr>
+            <w:tcW w:w="925" w:type="dxa"/>
+            <w:tcBorders>
+              <w:top w:val="nil"/>
+              <w:left w:val="nil"/>
+              <w:bottom w:val="nil"/>
+              <w:right w:val="nil"/>
+            </w:tcBorders>
+            <w:shd w:val="clear" w:color="auto" w:fill="auto"/>
+            <w:noWrap/>
+            <w:vAlign w:val="bottom"/>
+            <w:hideMark/>
+          </w:tcPr>
+          <w:p>
+            <w:pPr>
+              <w:spacing w:line="240" w:lineRule="auto"/>
+              <w:rPr>
+                <w:rFonts w:ascii="Calibri" w:eastAsia="Times New Roman" w:hAnsi="Calibri" w:cs="Calibri"/>
+                <w:color w:val="000000"/>
+              </w:rPr>
+            </w:pPr>
+          </w:p>
+        </w:tc>
+        <w:tc>
+          <w:tcPr>
+            <w:tcW w:w="925" w:type="dxa"/>
+            <w:tcBorders>
+              <w:top w:val="nil"/>
+              <w:left w:val="nil"/>
+              <w:bottom w:val="nil"/>
+              <w:right w:val="nil"/>
+            </w:tcBorders>
+            <w:shd w:val="clear" w:color="auto" w:fill="auto"/>
+            <w:noWrap/>
+            <w:vAlign w:val="bottom"/>
+            <w:hideMark/>
+          </w:tcPr>
+          <w:p>
+            <w:pPr>
+              <w:spacing w:line="240" w:lineRule="auto"/>
+              <w:rPr>
+                <w:rFonts w:ascii="Calibri" w:eastAsia="Times New Roman" w:hAnsi="Calibri" w:cs="Calibri"/>
+                <w:color w:val="000000"/>
+              </w:rPr>
+            </w:pPr>
+          </w:p>
+        </w:tc>
+        <w:tc>
+          <w:tcPr>
+            <w:tcW w:w="925" w:type="dxa"/>
+            <w:tcBorders>
+              <w:top w:val="nil"/>
               <w:left w:val="single" w:sz="4" w:space="0" w:color="000000"/>
               <w:bottom w:val="nil"/>
               <w:right w:val="nil"/>
@@ -10273,62 +9641,48 @@
           <w:tcPr>
             <w:tcW w:w="925" w:type="dxa"/>
             <w:tcBorders>
-              <w:top w:val="single" w:sz="4" w:space="0" w:color="000000"/>
-              <w:left w:val="nil"/>
-              <w:bottom w:val="nil"/>
-              <w:right w:val="nil"/>
-            </w:tcBorders>
-            <w:shd w:val="clear" w:color="auto" w:fill="auto"/>
-            <w:noWrap/>
-            <w:vAlign w:val="bottom"/>
-            <w:hideMark/>
-          </w:tcPr>
-          <w:p>
-            <w:pPr>
-              <w:spacing w:line="240" w:lineRule="auto"/>
-              <w:rPr>
-                <w:rFonts w:ascii="Calibri" w:eastAsia="Times New Roman" w:hAnsi="Calibri" w:cs="Calibri"/>
-                <w:color w:val="000000"/>
-              </w:rPr>
-            </w:pPr>
-            <w:r>
-              <w:rPr>
-                <w:rFonts w:ascii="Calibri" w:eastAsia="Times New Roman" w:hAnsi="Calibri" w:cs="Calibri"/>
-                <w:color w:val="000000"/>
-              </w:rPr>
-              <w:t> </w:t>
-            </w:r>
+              <w:top w:val="nil"/>
+              <w:left w:val="nil"/>
+              <w:bottom w:val="nil"/>
+              <w:right w:val="nil"/>
+            </w:tcBorders>
+            <w:shd w:val="clear" w:color="auto" w:fill="auto"/>
+            <w:noWrap/>
+            <w:vAlign w:val="bottom"/>
+            <w:hideMark/>
+          </w:tcPr>
+          <w:p>
+            <w:pPr>
+              <w:spacing w:line="240" w:lineRule="auto"/>
+              <w:rPr>
+                <w:rFonts w:ascii="Calibri" w:eastAsia="Times New Roman" w:hAnsi="Calibri" w:cs="Calibri"/>
+                <w:color w:val="000000"/>
+              </w:rPr>
+            </w:pPr>
           </w:p>
         </w:tc>
         <w:tc>
           <w:tcPr>
             <w:tcW w:w="1124" w:type="dxa"/>
             <w:tcBorders>
-              <w:top w:val="single" w:sz="4" w:space="0" w:color="000000"/>
-              <w:left w:val="nil"/>
-              <w:bottom w:val="nil"/>
-              <w:right w:val="nil"/>
-            </w:tcBorders>
-            <w:shd w:val="clear" w:color="auto" w:fill="auto"/>
-            <w:noWrap/>
-            <w:vAlign w:val="bottom"/>
-            <w:hideMark/>
-          </w:tcPr>
-          <w:p>
-            <w:pPr>
-              <w:spacing w:line="240" w:lineRule="auto"/>
-              <w:rPr>
-                <w:rFonts w:ascii="Calibri" w:eastAsia="Times New Roman" w:hAnsi="Calibri" w:cs="Calibri"/>
-                <w:color w:val="000000"/>
-              </w:rPr>
-            </w:pPr>
-            <w:r>
-              <w:rPr>
-                <w:rFonts w:ascii="Calibri" w:eastAsia="Times New Roman" w:hAnsi="Calibri" w:cs="Calibri"/>
-                <w:color w:val="000000"/>
-              </w:rPr>
-              <w:t> </w:t>
-            </w:r>
+              <w:top w:val="nil"/>
+              <w:left w:val="nil"/>
+              <w:bottom w:val="nil"/>
+              <w:right w:val="nil"/>
+            </w:tcBorders>
+            <w:shd w:val="clear" w:color="auto" w:fill="auto"/>
+            <w:noWrap/>
+            <w:vAlign w:val="bottom"/>
+            <w:hideMark/>
+          </w:tcPr>
+          <w:p>
+            <w:pPr>
+              <w:spacing w:line="240" w:lineRule="auto"/>
+              <w:rPr>
+                <w:rFonts w:ascii="Calibri" w:eastAsia="Times New Roman" w:hAnsi="Calibri" w:cs="Calibri"/>
+                <w:color w:val="000000"/>
+              </w:rPr>
+            </w:pPr>
           </w:p>
         </w:tc>
         <w:tc>
@@ -10426,87 +9780,100 @@
           <w:tcPr>
             <w:tcW w:w="925" w:type="dxa"/>
             <w:tcBorders>
-              <w:top w:val="nil"/>
-              <w:left w:val="nil"/>
-              <w:bottom w:val="nil"/>
-              <w:right w:val="nil"/>
-            </w:tcBorders>
-            <w:shd w:val="clear" w:color="auto" w:fill="auto"/>
-            <w:noWrap/>
-            <w:vAlign w:val="bottom"/>
-            <w:hideMark/>
-          </w:tcPr>
-          <w:p>
-            <w:pPr>
-              <w:spacing w:line="240" w:lineRule="auto"/>
-              <w:rPr>
-                <w:rFonts w:ascii="Calibri" w:eastAsia="Times New Roman" w:hAnsi="Calibri" w:cs="Calibri"/>
-                <w:color w:val="000000"/>
-              </w:rPr>
-            </w:pPr>
-          </w:p>
-        </w:tc>
-        <w:tc>
-          <w:tcPr>
-            <w:tcW w:w="925" w:type="dxa"/>
-            <w:tcBorders>
-              <w:top w:val="nil"/>
-              <w:left w:val="nil"/>
-              <w:bottom w:val="nil"/>
-              <w:right w:val="nil"/>
-            </w:tcBorders>
-            <w:shd w:val="clear" w:color="auto" w:fill="auto"/>
-            <w:noWrap/>
-            <w:vAlign w:val="bottom"/>
-            <w:hideMark/>
-          </w:tcPr>
-          <w:p>
-            <w:pPr>
-              <w:spacing w:line="240" w:lineRule="auto"/>
-              <w:rPr>
-                <w:rFonts w:ascii="Calibri" w:eastAsia="Times New Roman" w:hAnsi="Calibri" w:cs="Calibri"/>
-                <w:color w:val="000000"/>
-              </w:rPr>
-            </w:pPr>
-          </w:p>
-        </w:tc>
-        <w:tc>
-          <w:tcPr>
-            <w:tcW w:w="925" w:type="dxa"/>
-            <w:tcBorders>
-              <w:top w:val="nil"/>
-              <w:left w:val="nil"/>
-              <w:bottom w:val="nil"/>
-              <w:right w:val="nil"/>
-            </w:tcBorders>
-            <w:shd w:val="clear" w:color="auto" w:fill="auto"/>
-            <w:noWrap/>
-            <w:vAlign w:val="bottom"/>
-            <w:hideMark/>
-          </w:tcPr>
-          <w:p>
-            <w:pPr>
-              <w:spacing w:line="240" w:lineRule="auto"/>
-              <w:jc w:val="center"/>
-              <w:rPr>
-                <w:rFonts w:ascii="Calibri" w:eastAsia="Times New Roman" w:hAnsi="Calibri" w:cs="Calibri"/>
-                <w:color w:val="000000"/>
-              </w:rPr>
-            </w:pPr>
-            <w:r>
-              <w:rPr>
-                <w:rFonts w:ascii="Calibri" w:eastAsia="Times New Roman" w:hAnsi="Calibri" w:cs="Calibri"/>
-                <w:color w:val="000000"/>
-              </w:rPr>
-              <w:t>22 dias</w:t>
-            </w:r>
-          </w:p>
-        </w:tc>
-        <w:tc>
-          <w:tcPr>
-            <w:tcW w:w="925" w:type="dxa"/>
-            <w:tcBorders>
-              <w:top w:val="nil"/>
+              <w:top w:val="single" w:sz="4" w:space="0" w:color="000000"/>
+              <w:left w:val="nil"/>
+              <w:bottom w:val="nil"/>
+              <w:right w:val="nil"/>
+            </w:tcBorders>
+            <w:shd w:val="clear" w:color="auto" w:fill="auto"/>
+            <w:noWrap/>
+            <w:vAlign w:val="bottom"/>
+            <w:hideMark/>
+          </w:tcPr>
+          <w:p>
+            <w:pPr>
+              <w:spacing w:line="240" w:lineRule="auto"/>
+              <w:rPr>
+                <w:rFonts w:ascii="Calibri" w:eastAsia="Times New Roman" w:hAnsi="Calibri" w:cs="Calibri"/>
+                <w:color w:val="000000"/>
+              </w:rPr>
+            </w:pPr>
+            <w:r>
+              <w:rPr>
+                <w:rFonts w:ascii="Calibri" w:eastAsia="Times New Roman" w:hAnsi="Calibri" w:cs="Calibri"/>
+                <w:color w:val="000000"/>
+              </w:rPr>
+              <w:t> </w:t>
+            </w:r>
+          </w:p>
+        </w:tc>
+        <w:tc>
+          <w:tcPr>
+            <w:tcW w:w="925" w:type="dxa"/>
+            <w:tcBorders>
+              <w:top w:val="single" w:sz="4" w:space="0" w:color="000000"/>
+              <w:left w:val="nil"/>
+              <w:bottom w:val="nil"/>
+              <w:right w:val="nil"/>
+            </w:tcBorders>
+            <w:shd w:val="clear" w:color="auto" w:fill="auto"/>
+            <w:noWrap/>
+            <w:vAlign w:val="bottom"/>
+            <w:hideMark/>
+          </w:tcPr>
+          <w:p>
+            <w:pPr>
+              <w:spacing w:line="240" w:lineRule="auto"/>
+              <w:rPr>
+                <w:rFonts w:ascii="Calibri" w:eastAsia="Times New Roman" w:hAnsi="Calibri" w:cs="Calibri"/>
+                <w:color w:val="000000"/>
+              </w:rPr>
+            </w:pPr>
+            <w:r>
+              <w:rPr>
+                <w:rFonts w:ascii="Calibri" w:eastAsia="Times New Roman" w:hAnsi="Calibri" w:cs="Calibri"/>
+                <w:color w:val="000000"/>
+              </w:rPr>
+              <w:t> </w:t>
+            </w:r>
+          </w:p>
+        </w:tc>
+        <w:tc>
+          <w:tcPr>
+            <w:tcW w:w="925" w:type="dxa"/>
+            <w:tcBorders>
+              <w:top w:val="single" w:sz="4" w:space="0" w:color="000000"/>
+              <w:left w:val="nil"/>
+              <w:bottom w:val="nil"/>
+              <w:right w:val="nil"/>
+            </w:tcBorders>
+            <w:shd w:val="clear" w:color="auto" w:fill="auto"/>
+            <w:noWrap/>
+            <w:vAlign w:val="bottom"/>
+            <w:hideMark/>
+          </w:tcPr>
+          <w:p>
+            <w:pPr>
+              <w:spacing w:line="240" w:lineRule="auto"/>
+              <w:rPr>
+                <w:rFonts w:ascii="Calibri" w:eastAsia="Times New Roman" w:hAnsi="Calibri" w:cs="Calibri"/>
+                <w:color w:val="000000"/>
+              </w:rPr>
+            </w:pPr>
+            <w:r>
+              <w:rPr>
+                <w:rFonts w:ascii="Calibri" w:eastAsia="Times New Roman" w:hAnsi="Calibri" w:cs="Calibri"/>
+                <w:color w:val="000000"/>
+              </w:rPr>
+              <w:t> </w:t>
+            </w:r>
+          </w:p>
+        </w:tc>
+        <w:tc>
+          <w:tcPr>
+            <w:tcW w:w="925" w:type="dxa"/>
+            <w:tcBorders>
+              <w:top w:val="single" w:sz="4" w:space="0" w:color="000000"/>
               <w:left w:val="single" w:sz="4" w:space="0" w:color="000000"/>
               <w:bottom w:val="nil"/>
               <w:right w:val="nil"/>
@@ -10519,67 +9886,80 @@
           <w:p>
             <w:pPr>
               <w:spacing w:line="240" w:lineRule="auto"/>
-              <w:jc w:val="center"/>
-              <w:rPr>
-                <w:rFonts w:ascii="Calibri" w:eastAsia="Times New Roman" w:hAnsi="Calibri" w:cs="Calibri"/>
-                <w:color w:val="000000"/>
-              </w:rPr>
-            </w:pPr>
-            <w:r>
-              <w:rPr>
-                <w:rFonts w:ascii="Calibri" w:eastAsia="Times New Roman" w:hAnsi="Calibri" w:cs="Calibri"/>
-                <w:color w:val="000000"/>
-              </w:rPr>
-              <w:t>40 dias</w:t>
-            </w:r>
-          </w:p>
-        </w:tc>
-        <w:tc>
-          <w:tcPr>
-            <w:tcW w:w="925" w:type="dxa"/>
-            <w:tcBorders>
-              <w:top w:val="nil"/>
-              <w:left w:val="nil"/>
-              <w:bottom w:val="nil"/>
-              <w:right w:val="nil"/>
-            </w:tcBorders>
-            <w:shd w:val="clear" w:color="auto" w:fill="auto"/>
-            <w:noWrap/>
-            <w:vAlign w:val="bottom"/>
-            <w:hideMark/>
-          </w:tcPr>
-          <w:p>
-            <w:pPr>
-              <w:spacing w:line="240" w:lineRule="auto"/>
-              <w:rPr>
-                <w:rFonts w:ascii="Calibri" w:eastAsia="Times New Roman" w:hAnsi="Calibri" w:cs="Calibri"/>
-                <w:color w:val="000000"/>
-              </w:rPr>
-            </w:pPr>
+              <w:rPr>
+                <w:rFonts w:ascii="Calibri" w:eastAsia="Times New Roman" w:hAnsi="Calibri" w:cs="Calibri"/>
+                <w:color w:val="000000"/>
+              </w:rPr>
+            </w:pPr>
+            <w:r>
+              <w:rPr>
+                <w:rFonts w:ascii="Calibri" w:eastAsia="Times New Roman" w:hAnsi="Calibri" w:cs="Calibri"/>
+                <w:color w:val="000000"/>
+              </w:rPr>
+              <w:t> </w:t>
+            </w:r>
+          </w:p>
+        </w:tc>
+        <w:tc>
+          <w:tcPr>
+            <w:tcW w:w="925" w:type="dxa"/>
+            <w:tcBorders>
+              <w:top w:val="single" w:sz="4" w:space="0" w:color="000000"/>
+              <w:left w:val="nil"/>
+              <w:bottom w:val="nil"/>
+              <w:right w:val="nil"/>
+            </w:tcBorders>
+            <w:shd w:val="clear" w:color="auto" w:fill="auto"/>
+            <w:noWrap/>
+            <w:vAlign w:val="bottom"/>
+            <w:hideMark/>
+          </w:tcPr>
+          <w:p>
+            <w:pPr>
+              <w:spacing w:line="240" w:lineRule="auto"/>
+              <w:rPr>
+                <w:rFonts w:ascii="Calibri" w:eastAsia="Times New Roman" w:hAnsi="Calibri" w:cs="Calibri"/>
+                <w:color w:val="000000"/>
+              </w:rPr>
+            </w:pPr>
+            <w:r>
+              <w:rPr>
+                <w:rFonts w:ascii="Calibri" w:eastAsia="Times New Roman" w:hAnsi="Calibri" w:cs="Calibri"/>
+                <w:color w:val="000000"/>
+              </w:rPr>
+              <w:t> </w:t>
+            </w:r>
           </w:p>
         </w:tc>
         <w:tc>
           <w:tcPr>
             <w:tcW w:w="1124" w:type="dxa"/>
             <w:tcBorders>
-              <w:top w:val="nil"/>
-              <w:left w:val="nil"/>
-              <w:bottom w:val="nil"/>
-              <w:right w:val="nil"/>
-            </w:tcBorders>
-            <w:shd w:val="clear" w:color="auto" w:fill="auto"/>
-            <w:noWrap/>
-            <w:vAlign w:val="bottom"/>
-            <w:hideMark/>
-          </w:tcPr>
-          <w:p>
-            <w:pPr>
-              <w:spacing w:line="240" w:lineRule="auto"/>
-              <w:rPr>
-                <w:rFonts w:ascii="Calibri" w:eastAsia="Times New Roman" w:hAnsi="Calibri" w:cs="Calibri"/>
-                <w:color w:val="000000"/>
-              </w:rPr>
-            </w:pPr>
+              <w:top w:val="single" w:sz="4" w:space="0" w:color="000000"/>
+              <w:left w:val="nil"/>
+              <w:bottom w:val="nil"/>
+              <w:right w:val="nil"/>
+            </w:tcBorders>
+            <w:shd w:val="clear" w:color="auto" w:fill="auto"/>
+            <w:noWrap/>
+            <w:vAlign w:val="bottom"/>
+            <w:hideMark/>
+          </w:tcPr>
+          <w:p>
+            <w:pPr>
+              <w:spacing w:line="240" w:lineRule="auto"/>
+              <w:rPr>
+                <w:rFonts w:ascii="Calibri" w:eastAsia="Times New Roman" w:hAnsi="Calibri" w:cs="Calibri"/>
+                <w:color w:val="000000"/>
+              </w:rPr>
+            </w:pPr>
+            <w:r>
+              <w:rPr>
+                <w:rFonts w:ascii="Calibri" w:eastAsia="Times New Roman" w:hAnsi="Calibri" w:cs="Calibri"/>
+                <w:color w:val="000000"/>
+              </w:rPr>
+              <w:t> </w:t>
+            </w:r>
           </w:p>
         </w:tc>
         <w:tc>
@@ -10738,35 +10118,51 @@
           <w:p>
             <w:pPr>
               <w:spacing w:line="240" w:lineRule="auto"/>
-              <w:rPr>
-                <w:rFonts w:ascii="Calibri" w:eastAsia="Times New Roman" w:hAnsi="Calibri" w:cs="Calibri"/>
-                <w:color w:val="000000"/>
-              </w:rPr>
-            </w:pPr>
-          </w:p>
-        </w:tc>
-        <w:tc>
-          <w:tcPr>
-            <w:tcW w:w="925" w:type="dxa"/>
-            <w:tcBorders>
-              <w:top w:val="nil"/>
-              <w:left w:val="nil"/>
-              <w:bottom w:val="nil"/>
-              <w:right w:val="nil"/>
-            </w:tcBorders>
-            <w:shd w:val="clear" w:color="auto" w:fill="auto"/>
-            <w:noWrap/>
-            <w:vAlign w:val="bottom"/>
-            <w:hideMark/>
-          </w:tcPr>
-          <w:p>
-            <w:pPr>
-              <w:spacing w:line="240" w:lineRule="auto"/>
-              <w:rPr>
-                <w:rFonts w:ascii="Calibri" w:eastAsia="Times New Roman" w:hAnsi="Calibri" w:cs="Calibri"/>
-                <w:color w:val="000000"/>
-              </w:rPr>
-            </w:pPr>
+              <w:jc w:val="center"/>
+              <w:rPr>
+                <w:rFonts w:ascii="Calibri" w:eastAsia="Times New Roman" w:hAnsi="Calibri" w:cs="Calibri"/>
+                <w:color w:val="000000"/>
+              </w:rPr>
+            </w:pPr>
+            <w:r>
+              <w:rPr>
+                <w:rFonts w:ascii="Calibri" w:eastAsia="Times New Roman" w:hAnsi="Calibri" w:cs="Calibri"/>
+                <w:color w:val="000000"/>
+              </w:rPr>
+              <w:t>22 dias</w:t>
+            </w:r>
+          </w:p>
+        </w:tc>
+        <w:tc>
+          <w:tcPr>
+            <w:tcW w:w="925" w:type="dxa"/>
+            <w:tcBorders>
+              <w:top w:val="nil"/>
+              <w:left w:val="single" w:sz="4" w:space="0" w:color="000000"/>
+              <w:bottom w:val="nil"/>
+              <w:right w:val="nil"/>
+            </w:tcBorders>
+            <w:shd w:val="clear" w:color="auto" w:fill="auto"/>
+            <w:noWrap/>
+            <w:vAlign w:val="bottom"/>
+            <w:hideMark/>
+          </w:tcPr>
+          <w:p>
+            <w:pPr>
+              <w:spacing w:line="240" w:lineRule="auto"/>
+              <w:jc w:val="center"/>
+              <w:rPr>
+                <w:rFonts w:ascii="Calibri" w:eastAsia="Times New Roman" w:hAnsi="Calibri" w:cs="Calibri"/>
+                <w:color w:val="000000"/>
+              </w:rPr>
+            </w:pPr>
+            <w:r>
+              <w:rPr>
+                <w:rFonts w:ascii="Calibri" w:eastAsia="Times New Roman" w:hAnsi="Calibri" w:cs="Calibri"/>
+                <w:color w:val="000000"/>
+              </w:rPr>
+              <w:t>40 dias</w:t>
+            </w:r>
           </w:p>
         </w:tc>
         <w:tc>
@@ -10910,34 +10306,74 @@
         </w:tc>
         <w:tc>
           <w:tcPr>
-            <w:tcW w:w="2775" w:type="dxa"/>
-            <w:gridSpan w:val="3"/>
-            <w:tcBorders>
-              <w:top w:val="nil"/>
-              <w:left w:val="nil"/>
-              <w:bottom w:val="nil"/>
-              <w:right w:val="nil"/>
-            </w:tcBorders>
-            <w:shd w:val="clear" w:color="auto" w:fill="auto"/>
-            <w:noWrap/>
-            <w:vAlign w:val="bottom"/>
-            <w:hideMark/>
-          </w:tcPr>
-          <w:p>
-            <w:pPr>
-              <w:spacing w:line="240" w:lineRule="auto"/>
-              <w:rPr>
-                <w:rFonts w:ascii="Calibri" w:eastAsia="Times New Roman" w:hAnsi="Calibri" w:cs="Calibri"/>
-                <w:color w:val="000000"/>
-              </w:rPr>
-            </w:pPr>
-            <w:r>
-              <w:rPr>
-                <w:rFonts w:ascii="Calibri" w:eastAsia="Times New Roman" w:hAnsi="Calibri" w:cs="Calibri"/>
-                <w:color w:val="000000"/>
-              </w:rPr>
-              <w:t>22 dias ---&gt; não renovar</w:t>
-            </w:r>
+            <w:tcW w:w="925" w:type="dxa"/>
+            <w:tcBorders>
+              <w:top w:val="nil"/>
+              <w:left w:val="nil"/>
+              <w:bottom w:val="nil"/>
+              <w:right w:val="nil"/>
+            </w:tcBorders>
+            <w:shd w:val="clear" w:color="auto" w:fill="auto"/>
+            <w:noWrap/>
+            <w:vAlign w:val="bottom"/>
+            <w:hideMark/>
+          </w:tcPr>
+          <w:p>
+            <w:pPr>
+              <w:spacing w:line="240" w:lineRule="auto"/>
+              <w:rPr>
+                <w:rFonts w:ascii="Calibri" w:eastAsia="Times New Roman" w:hAnsi="Calibri" w:cs="Calibri"/>
+                <w:color w:val="000000"/>
+              </w:rPr>
+            </w:pPr>
+          </w:p>
+        </w:tc>
+        <w:tc>
+          <w:tcPr>
+            <w:tcW w:w="925" w:type="dxa"/>
+            <w:tcBorders>
+              <w:top w:val="nil"/>
+              <w:left w:val="nil"/>
+              <w:bottom w:val="nil"/>
+              <w:right w:val="nil"/>
+            </w:tcBorders>
+            <w:shd w:val="clear" w:color="auto" w:fill="auto"/>
+            <w:noWrap/>
+            <w:vAlign w:val="bottom"/>
+            <w:hideMark/>
+          </w:tcPr>
+          <w:p>
+            <w:pPr>
+              <w:spacing w:line="240" w:lineRule="auto"/>
+              <w:rPr>
+                <w:rFonts w:ascii="Calibri" w:eastAsia="Times New Roman" w:hAnsi="Calibri" w:cs="Calibri"/>
+                <w:color w:val="000000"/>
+              </w:rPr>
+            </w:pPr>
+          </w:p>
+        </w:tc>
+        <w:tc>
+          <w:tcPr>
+            <w:tcW w:w="925" w:type="dxa"/>
+            <w:tcBorders>
+              <w:top w:val="nil"/>
+              <w:left w:val="nil"/>
+              <w:bottom w:val="nil"/>
+              <w:right w:val="nil"/>
+            </w:tcBorders>
+            <w:shd w:val="clear" w:color="auto" w:fill="auto"/>
+            <w:noWrap/>
+            <w:vAlign w:val="bottom"/>
+            <w:hideMark/>
+          </w:tcPr>
+          <w:p>
+            <w:pPr>
+              <w:spacing w:line="240" w:lineRule="auto"/>
+              <w:rPr>
+                <w:rFonts w:ascii="Calibri" w:eastAsia="Times New Roman" w:hAnsi="Calibri" w:cs="Calibri"/>
+                <w:color w:val="000000"/>
+              </w:rPr>
+            </w:pPr>
           </w:p>
         </w:tc>
         <w:tc>
@@ -11131,7 +10567,7 @@
                 <w:rFonts w:ascii="Calibri" w:eastAsia="Times New Roman" w:hAnsi="Calibri" w:cs="Calibri"/>
                 <w:color w:val="000000"/>
               </w:rPr>
-              <w:t>30 dias ---&gt; não renovar</w:t>
+              <w:t>22 dias ---&gt; não renovar</w:t>
             </w:r>
           </w:p>
         </w:tc>
@@ -11743,6 +11179,24 @@
         </w:tc>
       </w:tr>
     </w:tbl>
+    <w:p>
+      <w:pPr>
+        <w:pStyle w:val="normal0"/>
+        <w:jc w:val="both"/>
+      </w:pPr>
+    </w:p>
+    <w:p>
+      <w:pPr>
+        <w:pStyle w:val="normal0"/>
+        <w:jc w:val="both"/>
+      </w:pPr>
+    </w:p>
+    <w:p>
+      <w:pPr>
+        <w:pStyle w:val="normal0"/>
+        <w:jc w:val="both"/>
+      </w:pPr>
+    </w:p>
     <w:p>
       <w:pPr>
         <w:pStyle w:val="normal0"/>
@@ -12344,18 +11798,18 @@
                 <w:color w:val="000000"/>
               </w:rPr>
               <w:drawing>
-                <wp:anchor distT="0" distB="0" distL="114300" distR="114300" simplePos="0" relativeHeight="251662336" behindDoc="0" locked="0" layoutInCell="1" allowOverlap="1">
+                <wp:anchor distT="0" distB="0" distL="114300" distR="114300" simplePos="0" relativeHeight="251668480" behindDoc="0" locked="0" layoutInCell="1" allowOverlap="1">
                   <wp:simplePos x="0" y="0"/>
                   <wp:positionH relativeFrom="column">
                     <wp:posOffset>381000</wp:posOffset>
                   </wp:positionH>
                   <wp:positionV relativeFrom="paragraph">
-                    <wp:posOffset>180975</wp:posOffset>
+                    <wp:posOffset>171450</wp:posOffset>
                   </wp:positionV>
-                  <wp:extent cx="419100" cy="266700"/>
+                  <wp:extent cx="419100" cy="285750"/>
                   <wp:effectExtent l="0" t="0" r="0" b="0"/>
                   <wp:wrapNone/>
-                  <wp:docPr id="7" name="Imagem 6"/>
+                  <wp:docPr id="12" name="Imagem 5"/>
                   <wp:cNvGraphicFramePr/>
                   <a:graphic xmlns:a="http://schemas.openxmlformats.org/drawingml/2006/main">
                     <a:graphicData uri="http://schemas.openxmlformats.org/drawingml/2006/lockedCanvas">
@@ -12366,9 +11820,9 @@
                         </a:nvGrpSpPr>
                         <a:grpSpPr>
                           <a:xfrm>
-                            <a:off x="3879136" y="7429145"/>
+                            <a:off x="3879136" y="6848120"/>
                             <a:ext cx="397589" cy="266700"/>
-                            <a:chOff x="3879136" y="7429145"/>
+                            <a:chOff x="3879136" y="6848120"/>
                             <a:chExt cx="397589" cy="266700"/>
                           </a:xfrm>
                         </a:grpSpPr>
@@ -14225,7 +13679,7 @@
                 <w:rFonts w:ascii="Calibri" w:eastAsia="Times New Roman" w:hAnsi="Calibri" w:cs="Calibri"/>
                 <w:color w:val="000000"/>
               </w:rPr>
-              <w:t>Cadastrar 100 itens ---&gt; válido</w:t>
+              <w:t>Cadastrar 115 itens ---&gt; inválido</w:t>
             </w:r>
           </w:p>
         </w:tc>
@@ -14319,153 +13773,6 @@
             <w:tcBorders>
               <w:top w:val="nil"/>
               <w:left w:val="single" w:sz="8" w:space="0" w:color="auto"/>
-              <w:bottom w:val="nil"/>
-              <w:right w:val="nil"/>
-            </w:tcBorders>
-            <w:shd w:val="clear" w:color="auto" w:fill="auto"/>
-            <w:noWrap/>
-            <w:vAlign w:val="bottom"/>
-            <w:hideMark/>
-          </w:tcPr>
-          <w:p>
-            <w:pPr>
-              <w:spacing w:line="240" w:lineRule="auto"/>
-              <w:rPr>
-                <w:rFonts w:ascii="Calibri" w:eastAsia="Times New Roman" w:hAnsi="Calibri" w:cs="Calibri"/>
-                <w:color w:val="000000"/>
-              </w:rPr>
-            </w:pPr>
-            <w:r>
-              <w:rPr>
-                <w:rFonts w:ascii="Calibri" w:eastAsia="Times New Roman" w:hAnsi="Calibri" w:cs="Calibri"/>
-                <w:color w:val="000000"/>
-              </w:rPr>
-              <w:t> </w:t>
-            </w:r>
-          </w:p>
-        </w:tc>
-        <w:tc>
-          <w:tcPr>
-            <w:tcW w:w="3712" w:type="dxa"/>
-            <w:gridSpan w:val="4"/>
-            <w:tcBorders>
-              <w:top w:val="nil"/>
-              <w:left w:val="nil"/>
-              <w:bottom w:val="nil"/>
-              <w:right w:val="nil"/>
-            </w:tcBorders>
-            <w:shd w:val="clear" w:color="auto" w:fill="auto"/>
-            <w:noWrap/>
-            <w:vAlign w:val="bottom"/>
-            <w:hideMark/>
-          </w:tcPr>
-          <w:p>
-            <w:pPr>
-              <w:spacing w:line="240" w:lineRule="auto"/>
-              <w:rPr>
-                <w:rFonts w:ascii="Calibri" w:eastAsia="Times New Roman" w:hAnsi="Calibri" w:cs="Calibri"/>
-                <w:color w:val="000000"/>
-              </w:rPr>
-            </w:pPr>
-            <w:r>
-              <w:rPr>
-                <w:rFonts w:ascii="Calibri" w:eastAsia="Times New Roman" w:hAnsi="Calibri" w:cs="Calibri"/>
-                <w:color w:val="000000"/>
-              </w:rPr>
-              <w:t>Cadastrar 115 itens ---&gt; inválido</w:t>
-            </w:r>
-          </w:p>
-        </w:tc>
-        <w:tc>
-          <w:tcPr>
-            <w:tcW w:w="928" w:type="dxa"/>
-            <w:tcBorders>
-              <w:top w:val="nil"/>
-              <w:left w:val="nil"/>
-              <w:bottom w:val="nil"/>
-              <w:right w:val="nil"/>
-            </w:tcBorders>
-            <w:shd w:val="clear" w:color="auto" w:fill="auto"/>
-            <w:noWrap/>
-            <w:vAlign w:val="bottom"/>
-            <w:hideMark/>
-          </w:tcPr>
-          <w:p>
-            <w:pPr>
-              <w:spacing w:line="240" w:lineRule="auto"/>
-              <w:rPr>
-                <w:rFonts w:ascii="Calibri" w:eastAsia="Times New Roman" w:hAnsi="Calibri" w:cs="Calibri"/>
-                <w:color w:val="000000"/>
-              </w:rPr>
-            </w:pPr>
-          </w:p>
-        </w:tc>
-        <w:tc>
-          <w:tcPr>
-            <w:tcW w:w="1128" w:type="dxa"/>
-            <w:tcBorders>
-              <w:top w:val="nil"/>
-              <w:left w:val="nil"/>
-              <w:bottom w:val="nil"/>
-              <w:right w:val="nil"/>
-            </w:tcBorders>
-            <w:shd w:val="clear" w:color="auto" w:fill="auto"/>
-            <w:noWrap/>
-            <w:vAlign w:val="bottom"/>
-            <w:hideMark/>
-          </w:tcPr>
-          <w:p>
-            <w:pPr>
-              <w:spacing w:line="240" w:lineRule="auto"/>
-              <w:rPr>
-                <w:rFonts w:ascii="Calibri" w:eastAsia="Times New Roman" w:hAnsi="Calibri" w:cs="Calibri"/>
-                <w:color w:val="000000"/>
-              </w:rPr>
-            </w:pPr>
-          </w:p>
-        </w:tc>
-        <w:tc>
-          <w:tcPr>
-            <w:tcW w:w="928" w:type="dxa"/>
-            <w:tcBorders>
-              <w:top w:val="nil"/>
-              <w:left w:val="nil"/>
-              <w:bottom w:val="nil"/>
-              <w:right w:val="single" w:sz="8" w:space="0" w:color="auto"/>
-            </w:tcBorders>
-            <w:shd w:val="clear" w:color="auto" w:fill="auto"/>
-            <w:noWrap/>
-            <w:vAlign w:val="bottom"/>
-            <w:hideMark/>
-          </w:tcPr>
-          <w:p>
-            <w:pPr>
-              <w:spacing w:line="240" w:lineRule="auto"/>
-              <w:rPr>
-                <w:rFonts w:ascii="Calibri" w:eastAsia="Times New Roman" w:hAnsi="Calibri" w:cs="Calibri"/>
-                <w:color w:val="000000"/>
-              </w:rPr>
-            </w:pPr>
-            <w:r>
-              <w:rPr>
-                <w:rFonts w:ascii="Calibri" w:eastAsia="Times New Roman" w:hAnsi="Calibri" w:cs="Calibri"/>
-                <w:color w:val="000000"/>
-              </w:rPr>
-              <w:t> </w:t>
-            </w:r>
-          </w:p>
-        </w:tc>
-      </w:tr>
-      <w:tr>
-        <w:trPr>
-          <w:trHeight w:val="315"/>
-        </w:trPr>
-        <w:tc>
-          <w:tcPr>
-            <w:tcW w:w="928" w:type="dxa"/>
-            <w:tcBorders>
-              <w:top w:val="nil"/>
-              <w:left w:val="single" w:sz="8" w:space="0" w:color="auto"/>
               <w:bottom w:val="single" w:sz="8" w:space="0" w:color="auto"/>
               <w:right w:val="nil"/>
             </w:tcBorders>
@@ -14710,6 +14017,12 @@
         </w:tc>
       </w:tr>
     </w:tbl>
+    <w:p>
+      <w:pPr>
+        <w:pStyle w:val="normal0"/>
+        <w:jc w:val="both"/>
+      </w:pPr>
+    </w:p>
     <w:p>
       <w:pPr>
         <w:pStyle w:val="normal0"/>
@@ -14945,10 +14258,7 @@
         <w:jc w:val="both"/>
       </w:pPr>
       <w:r>
-        <w:t>• RN01- Os valores dos produtos d</w:t>
-      </w:r>
-      <w:r>
-        <w:t>evem estar entre R$19,00 e R$99,00;</w:t>
+        <w:t>• RN01- Os valores dos produtos devem estar entre R$19,00 e R$99,00;</w:t>
       </w:r>
     </w:p>
     <w:p>
@@ -15580,7 +14890,7 @@
                 <w:color w:val="000000"/>
               </w:rPr>
               <w:drawing>
-                <wp:anchor distT="0" distB="0" distL="114300" distR="114300" simplePos="0" relativeHeight="251664384" behindDoc="0" locked="0" layoutInCell="1" allowOverlap="1">
+                <wp:anchor distT="0" distB="0" distL="114300" distR="114300" simplePos="0" relativeHeight="251658240" behindDoc="0" locked="0" layoutInCell="1" allowOverlap="1">
                   <wp:simplePos x="0" y="0"/>
                   <wp:positionH relativeFrom="column">
                     <wp:posOffset>219075</wp:posOffset>
@@ -15862,7 +15172,7 @@
                 <w:color w:val="000000"/>
               </w:rPr>
               <w:drawing>
-                <wp:anchor distT="0" distB="0" distL="114300" distR="114300" simplePos="0" relativeHeight="251665408" behindDoc="0" locked="0" layoutInCell="1" allowOverlap="1">
+                <wp:anchor distT="0" distB="0" distL="114300" distR="114300" simplePos="0" relativeHeight="251659264" behindDoc="0" locked="0" layoutInCell="1" allowOverlap="1">
                   <wp:simplePos x="0" y="0"/>
                   <wp:positionH relativeFrom="column">
                     <wp:posOffset>219075</wp:posOffset>
@@ -19579,7 +18889,7 @@
                 <w:color w:val="000000"/>
               </w:rPr>
               <w:drawing>
-                <wp:anchor distT="0" distB="0" distL="114300" distR="114300" simplePos="0" relativeHeight="251667456" behindDoc="0" locked="0" layoutInCell="1" allowOverlap="1">
+                <wp:anchor distT="0" distB="0" distL="114300" distR="114300" simplePos="0" relativeHeight="251660288" behindDoc="0" locked="0" layoutInCell="1" allowOverlap="1">
                   <wp:simplePos x="0" y="0"/>
                   <wp:positionH relativeFrom="column">
                     <wp:posOffset>381000</wp:posOffset>
@@ -21986,10 +21296,7 @@
         <w:jc w:val="both"/>
       </w:pPr>
       <w:r>
-        <w:t>Analise o documento da “Funcional</w:t>
-      </w:r>
-      <w:r>
-        <w:t xml:space="preserve">idade: Cadastro de novos produtos”; </w:t>
+        <w:t xml:space="preserve">Analise o documento da “Funcionalidade: Cadastro de novos produtos”; </w:t>
       </w:r>
     </w:p>
     <w:p>
@@ -24646,6 +23953,7 @@
   <w:style w:type="paragraph" w:default="1" w:styleId="Normal">
     <w:name w:val="Normal"/>
     <w:qFormat/>
+    <w:rsid w:val="00D63462"/>
   </w:style>
   <w:style w:type="paragraph" w:styleId="Ttulo1">
     <w:name w:val="heading 1"/>
@@ -24747,6 +24055,7 @@
   <w:style w:type="character" w:default="1" w:styleId="Fontepargpadro">
     <w:name w:val="Default Paragraph Font"/>
     <w:uiPriority w:val="1"/>
+    <w:semiHidden/>
     <w:unhideWhenUsed/>
   </w:style>
   <w:style w:type="table" w:default="1" w:styleId="Tabelanormal">
@@ -25206,7 +24515,7 @@
 </file>
 
 <file path=customXml/itemProps1.xml><?xml version="1.0" encoding="utf-8"?>
-<ds:datastoreItem xmlns:ds="http://schemas.openxmlformats.org/officeDocument/2006/customXml" ds:itemID="{15672980-D060-4BE1-8800-BC10DF0E20F7}">
+<ds:datastoreItem xmlns:ds="http://schemas.openxmlformats.org/officeDocument/2006/customXml" ds:itemID="{2ED80098-0396-4E96-9725-DE0EF7278653}">
   <ds:schemaRefs>
     <ds:schemaRef ds:uri="http://schemas.openxmlformats.org/officeDocument/2006/bibliography"/>
   </ds:schemaRefs>

</xml_diff>